<commit_message>
dodato jedinicno testiranje, izmenjen ssu za brisanje korisnika i onemoguceno da admin brise svoj nalog
</commit_message>
<xml_diff>
--- a/faza2/SSU/Uklanjanje naloga od stane administratora.docx
+++ b/faza2/SSU/Uklanjanje naloga od stane administratora.docx
@@ -1,6 +1,6 @@
 
 <file path=word/document.xml><?xml version="1.0" encoding="utf-8"?>
-<w:document xmlns:wpc="http://schemas.microsoft.com/office/word/2010/wordprocessingCanvas" xmlns:cx="http://schemas.microsoft.com/office/drawing/2014/chartex" xmlns:cx1="http://schemas.microsoft.com/office/drawing/2015/9/8/chartex" xmlns:cx2="http://schemas.microsoft.com/office/drawing/2015/10/21/chartex" xmlns:cx3="http://schemas.microsoft.com/office/drawing/2016/5/9/chartex" xmlns:cx4="http://schemas.microsoft.com/office/drawing/2016/5/10/chartex" xmlns:cx5="http://schemas.microsoft.com/office/drawing/2016/5/11/chartex" xmlns:cx6="http://schemas.microsoft.com/office/drawing/2016/5/12/chartex" xmlns:cx7="http://schemas.microsoft.com/office/drawing/2016/5/13/chartex" xmlns:cx8="http://schemas.microsoft.com/office/drawing/2016/5/14/chartex" xmlns:mc="http://schemas.openxmlformats.org/markup-compatibility/2006" xmlns:aink="http://schemas.microsoft.com/office/drawing/2016/ink" xmlns:am3d="http://schemas.microsoft.com/office/drawing/2017/model3d" xmlns:o="urn:schemas-microsoft-com:office:office" xmlns:r="http://schemas.openxmlformats.org/officeDocument/2006/relationships" xmlns:m="http://schemas.openxmlformats.org/officeDocument/2006/math" xmlns:v="urn:schemas-microsoft-com:vml" xmlns:wp14="http://schemas.microsoft.com/office/word/2010/wordprocessingDrawing" xmlns:wp="http://schemas.openxmlformats.org/drawingml/2006/wordprocessingDrawing" xmlns:w10="urn:schemas-microsoft-com:office:word" xmlns:w="http://schemas.openxmlformats.org/wordprocessingml/2006/main" xmlns:w14="http://schemas.microsoft.com/office/word/2010/wordml" xmlns:w15="http://schemas.microsoft.com/office/word/2012/wordml" xmlns:w16cex="http://schemas.microsoft.com/office/word/2018/wordml/cex" xmlns:w16cid="http://schemas.microsoft.com/office/word/2016/wordml/cid" xmlns:w16="http://schemas.microsoft.com/office/word/2018/wordml" xmlns:w16sdtdh="http://schemas.microsoft.com/office/word/2020/wordml/sdtdatahash" xmlns:w16se="http://schemas.microsoft.com/office/word/2015/wordml/symex" xmlns:wpg="http://schemas.microsoft.com/office/word/2010/wordprocessingGroup" xmlns:wpi="http://schemas.microsoft.com/office/word/2010/wordprocessingInk" xmlns:wne="http://schemas.microsoft.com/office/word/2006/wordml" xmlns:wps="http://schemas.microsoft.com/office/word/2010/wordprocessingShape" mc:Ignorable="w14 w15 w16se w16cid w16 w16cex w16sdtdh wp14">
+<w:document xmlns:wpc="http://schemas.microsoft.com/office/word/2010/wordprocessingCanvas" xmlns:cx="http://schemas.microsoft.com/office/drawing/2014/chartex" xmlns:cx1="http://schemas.microsoft.com/office/drawing/2015/9/8/chartex" xmlns:cx2="http://schemas.microsoft.com/office/drawing/2015/10/21/chartex" xmlns:cx3="http://schemas.microsoft.com/office/drawing/2016/5/9/chartex" xmlns:cx4="http://schemas.microsoft.com/office/drawing/2016/5/10/chartex" xmlns:cx5="http://schemas.microsoft.com/office/drawing/2016/5/11/chartex" xmlns:cx6="http://schemas.microsoft.com/office/drawing/2016/5/12/chartex" xmlns:cx7="http://schemas.microsoft.com/office/drawing/2016/5/13/chartex" xmlns:cx8="http://schemas.microsoft.com/office/drawing/2016/5/14/chartex" xmlns:mc="http://schemas.openxmlformats.org/markup-compatibility/2006" xmlns:aink="http://schemas.microsoft.com/office/drawing/2016/ink" xmlns:am3d="http://schemas.microsoft.com/office/drawing/2017/model3d" xmlns:o="urn:schemas-microsoft-com:office:office" xmlns:oel="http://schemas.microsoft.com/office/2019/extlst" xmlns:r="http://schemas.openxmlformats.org/officeDocument/2006/relationships" xmlns:m="http://schemas.openxmlformats.org/officeDocument/2006/math" xmlns:v="urn:schemas-microsoft-com:vml" xmlns:wp14="http://schemas.microsoft.com/office/word/2010/wordprocessingDrawing" xmlns:wp="http://schemas.openxmlformats.org/drawingml/2006/wordprocessingDrawing" xmlns:w10="urn:schemas-microsoft-com:office:word" xmlns:w="http://schemas.openxmlformats.org/wordprocessingml/2006/main" xmlns:w14="http://schemas.microsoft.com/office/word/2010/wordml" xmlns:w15="http://schemas.microsoft.com/office/word/2012/wordml" xmlns:w16cex="http://schemas.microsoft.com/office/word/2018/wordml/cex" xmlns:w16cid="http://schemas.microsoft.com/office/word/2016/wordml/cid" xmlns:w16="http://schemas.microsoft.com/office/word/2018/wordml" xmlns:w16sdtdh="http://schemas.microsoft.com/office/word/2020/wordml/sdtdatahash" xmlns:w16se="http://schemas.microsoft.com/office/word/2015/wordml/symex" xmlns:wpg="http://schemas.microsoft.com/office/word/2010/wordprocessingGroup" xmlns:wpi="http://schemas.microsoft.com/office/word/2010/wordprocessingInk" xmlns:wne="http://schemas.microsoft.com/office/word/2006/wordml" xmlns:wps="http://schemas.microsoft.com/office/word/2010/wordprocessingShape" mc:Ignorable="w14 w15 w16se w16cid w16 w16cex w16sdtdh wp14">
   <w:body>
     <w:p>
       <w:pPr>
@@ -1265,10 +1265,7 @@
               <w:tab w:val="right" w:pos="9860"/>
             </w:tabs>
             <w:rPr>
-              <w:rFonts w:asciiTheme="minorHAnsi" w:eastAsiaTheme="minorEastAsia" w:hAnsiTheme="minorHAnsi" w:cstheme="minorBidi"/>
               <w:noProof/>
-              <w:sz w:val="22"/>
-              <w:szCs w:val="22"/>
             </w:rPr>
           </w:pPr>
           <w:hyperlink w:anchor="_Toc98536464" w:history="1">
@@ -3238,25 +3235,7 @@
           <w:sz w:val="24"/>
           <w:szCs w:val="24"/>
         </w:rPr>
-        <w:t xml:space="preserve">4. Korisnik je izbrisan iz sistema, </w:t>
-      </w:r>
-      <w:proofErr w:type="gramStart"/>
-      <w:r>
-        <w:rPr>
-          <w:color w:val="000000" w:themeColor="text1"/>
-          <w:sz w:val="24"/>
-          <w:szCs w:val="24"/>
-        </w:rPr>
-        <w:t>a</w:t>
-      </w:r>
-      <w:proofErr w:type="gramEnd"/>
-      <w:r>
-        <w:rPr>
-          <w:color w:val="000000" w:themeColor="text1"/>
-          <w:sz w:val="24"/>
-          <w:szCs w:val="24"/>
-        </w:rPr>
-        <w:t xml:space="preserve"> administrator</w:t>
+        <w:t>4. Korisnik je izbrisan iz sistema, a administrator</w:t>
       </w:r>
       <w:r>
         <w:rPr>
@@ -3362,12 +3341,45 @@
       </w:pPr>
       <w:r>
         <w:rPr>
-          <w:b w:val="0"/>
-          <w:bCs w:val="0"/>
-          <w:sz w:val="24"/>
-          <w:szCs w:val="24"/>
-        </w:rPr>
-        <w:t>Nema</w:t>
+          <w:sz w:val="28"/>
+          <w:szCs w:val="28"/>
+        </w:rPr>
+        <w:t>2.2.1.</w:t>
+      </w:r>
+      <w:r>
+        <w:rPr>
+          <w:sz w:val="28"/>
+          <w:szCs w:val="28"/>
+        </w:rPr>
+        <w:t>3</w:t>
+      </w:r>
+      <w:r>
+        <w:rPr>
+          <w:sz w:val="28"/>
+          <w:szCs w:val="28"/>
+        </w:rPr>
+        <w:t xml:space="preserve"> </w:t>
+      </w:r>
+      <w:r>
+        <w:rPr>
+          <w:sz w:val="28"/>
+          <w:szCs w:val="28"/>
+        </w:rPr>
+        <w:t>Administrator želi da</w:t>
+      </w:r>
+      <w:r>
+        <w:rPr>
+          <w:sz w:val="28"/>
+          <w:szCs w:val="28"/>
+        </w:rPr>
+        <w:t xml:space="preserve"> ukloni</w:t>
+      </w:r>
+      <w:r>
+        <w:rPr>
+          <w:sz w:val="28"/>
+          <w:szCs w:val="28"/>
+        </w:rPr>
+        <w:t xml:space="preserve"> svoj nalog na kom je trenutno ulogovan</w:t>
       </w:r>
       <w:r>
         <w:rPr>
@@ -3377,6 +3389,56 @@
           <w:szCs w:val="24"/>
         </w:rPr>
         <w:t>.</w:t>
+      </w:r>
+    </w:p>
+    <w:p>
+      <w:pPr>
+        <w:pStyle w:val="Heading2"/>
+        <w:tabs>
+          <w:tab w:val="left" w:pos="1454"/>
+          <w:tab w:val="left" w:pos="1456"/>
+        </w:tabs>
+        <w:ind w:left="473" w:firstLine="0"/>
+        <w:rPr>
+          <w:color w:val="000000" w:themeColor="text1"/>
+          <w:sz w:val="24"/>
+          <w:szCs w:val="24"/>
+        </w:rPr>
+      </w:pPr>
+    </w:p>
+    <w:p>
+      <w:pPr>
+        <w:pStyle w:val="Heading2"/>
+        <w:tabs>
+          <w:tab w:val="left" w:pos="1454"/>
+          <w:tab w:val="left" w:pos="1456"/>
+        </w:tabs>
+        <w:ind w:left="473" w:firstLine="0"/>
+        <w:rPr>
+          <w:b w:val="0"/>
+          <w:bCs w:val="0"/>
+          <w:color w:val="000000" w:themeColor="text1"/>
+          <w:sz w:val="24"/>
+          <w:szCs w:val="24"/>
+        </w:rPr>
+      </w:pPr>
+      <w:r>
+        <w:rPr>
+          <w:color w:val="000000" w:themeColor="text1"/>
+          <w:sz w:val="24"/>
+          <w:szCs w:val="24"/>
+        </w:rPr>
+        <w:tab/>
+      </w:r>
+      <w:r>
+        <w:rPr>
+          <w:b w:val="0"/>
+          <w:bCs w:val="0"/>
+          <w:color w:val="000000" w:themeColor="text1"/>
+          <w:sz w:val="24"/>
+          <w:szCs w:val="24"/>
+        </w:rPr>
+        <w:t>1.Akcija nema efekta I nalog administratora se ne brise iz sistema.</w:t>
       </w:r>
     </w:p>
     <w:p>
@@ -3622,36 +3684,16 @@
           <w:sz w:val="24"/>
           <w:szCs w:val="24"/>
         </w:rPr>
-        <w:t xml:space="preserve">Administrator je obrisao nalog jendog ili više korisnika I on više ne postoji </w:t>
-      </w:r>
-      <w:proofErr w:type="gramStart"/>
-      <w:r>
-        <w:rPr>
-          <w:b w:val="0"/>
-          <w:bCs w:val="0"/>
-          <w:sz w:val="24"/>
-          <w:szCs w:val="24"/>
-        </w:rPr>
-        <w:t xml:space="preserve">u </w:t>
-      </w:r>
-      <w:r>
-        <w:rPr>
-          <w:b w:val="0"/>
-          <w:bCs w:val="0"/>
-          <w:sz w:val="24"/>
-          <w:szCs w:val="24"/>
-        </w:rPr>
-        <w:t xml:space="preserve"> bazi</w:t>
-      </w:r>
-      <w:proofErr w:type="gramEnd"/>
-      <w:r>
-        <w:rPr>
-          <w:b w:val="0"/>
-          <w:bCs w:val="0"/>
-          <w:sz w:val="24"/>
-          <w:szCs w:val="24"/>
-        </w:rPr>
-        <w:t xml:space="preserve"> podataka</w:t>
+        <w:t xml:space="preserve">Administrator je obrisao nalog jendog ili više korisnika I on više ne postoji u </w:t>
+      </w:r>
+      <w:r>
+        <w:rPr>
+          <w:b w:val="0"/>
+          <w:bCs w:val="0"/>
+          <w:sz w:val="24"/>
+          <w:szCs w:val="24"/>
+        </w:rPr>
+        <w:t xml:space="preserve"> bazi podataka</w:t>
       </w:r>
       <w:r>
         <w:rPr>
@@ -3705,7 +3747,7 @@
 </file>
 
 <file path=word/endnotes.xml><?xml version="1.0" encoding="utf-8"?>
-<w:endnotes xmlns:wpc="http://schemas.microsoft.com/office/word/2010/wordprocessingCanvas" xmlns:cx="http://schemas.microsoft.com/office/drawing/2014/chartex" xmlns:cx1="http://schemas.microsoft.com/office/drawing/2015/9/8/chartex" xmlns:cx2="http://schemas.microsoft.com/office/drawing/2015/10/21/chartex" xmlns:cx3="http://schemas.microsoft.com/office/drawing/2016/5/9/chartex" xmlns:cx4="http://schemas.microsoft.com/office/drawing/2016/5/10/chartex" xmlns:cx5="http://schemas.microsoft.com/office/drawing/2016/5/11/chartex" xmlns:cx6="http://schemas.microsoft.com/office/drawing/2016/5/12/chartex" xmlns:cx7="http://schemas.microsoft.com/office/drawing/2016/5/13/chartex" xmlns:cx8="http://schemas.microsoft.com/office/drawing/2016/5/14/chartex" xmlns:mc="http://schemas.openxmlformats.org/markup-compatibility/2006" xmlns:aink="http://schemas.microsoft.com/office/drawing/2016/ink" xmlns:am3d="http://schemas.microsoft.com/office/drawing/2017/model3d" xmlns:o="urn:schemas-microsoft-com:office:office" xmlns:r="http://schemas.openxmlformats.org/officeDocument/2006/relationships" xmlns:m="http://schemas.openxmlformats.org/officeDocument/2006/math" xmlns:v="urn:schemas-microsoft-com:vml" xmlns:wp14="http://schemas.microsoft.com/office/word/2010/wordprocessingDrawing" xmlns:wp="http://schemas.openxmlformats.org/drawingml/2006/wordprocessingDrawing" xmlns:w10="urn:schemas-microsoft-com:office:word" xmlns:w="http://schemas.openxmlformats.org/wordprocessingml/2006/main" xmlns:w14="http://schemas.microsoft.com/office/word/2010/wordml" xmlns:w15="http://schemas.microsoft.com/office/word/2012/wordml" xmlns:w16cex="http://schemas.microsoft.com/office/word/2018/wordml/cex" xmlns:w16cid="http://schemas.microsoft.com/office/word/2016/wordml/cid" xmlns:w16="http://schemas.microsoft.com/office/word/2018/wordml" xmlns:w16sdtdh="http://schemas.microsoft.com/office/word/2020/wordml/sdtdatahash" xmlns:w16se="http://schemas.microsoft.com/office/word/2015/wordml/symex" xmlns:wpg="http://schemas.microsoft.com/office/word/2010/wordprocessingGroup" xmlns:wpi="http://schemas.microsoft.com/office/word/2010/wordprocessingInk" xmlns:wne="http://schemas.microsoft.com/office/word/2006/wordml" xmlns:wps="http://schemas.microsoft.com/office/word/2010/wordprocessingShape" mc:Ignorable="w14 w15 w16se w16cid w16 w16cex w16sdtdh wp14">
+<w:endnotes xmlns:wpc="http://schemas.microsoft.com/office/word/2010/wordprocessingCanvas" xmlns:cx="http://schemas.microsoft.com/office/drawing/2014/chartex" xmlns:cx1="http://schemas.microsoft.com/office/drawing/2015/9/8/chartex" xmlns:cx2="http://schemas.microsoft.com/office/drawing/2015/10/21/chartex" xmlns:cx3="http://schemas.microsoft.com/office/drawing/2016/5/9/chartex" xmlns:cx4="http://schemas.microsoft.com/office/drawing/2016/5/10/chartex" xmlns:cx5="http://schemas.microsoft.com/office/drawing/2016/5/11/chartex" xmlns:cx6="http://schemas.microsoft.com/office/drawing/2016/5/12/chartex" xmlns:cx7="http://schemas.microsoft.com/office/drawing/2016/5/13/chartex" xmlns:cx8="http://schemas.microsoft.com/office/drawing/2016/5/14/chartex" xmlns:mc="http://schemas.openxmlformats.org/markup-compatibility/2006" xmlns:aink="http://schemas.microsoft.com/office/drawing/2016/ink" xmlns:am3d="http://schemas.microsoft.com/office/drawing/2017/model3d" xmlns:o="urn:schemas-microsoft-com:office:office" xmlns:oel="http://schemas.microsoft.com/office/2019/extlst" xmlns:r="http://schemas.openxmlformats.org/officeDocument/2006/relationships" xmlns:m="http://schemas.openxmlformats.org/officeDocument/2006/math" xmlns:v="urn:schemas-microsoft-com:vml" xmlns:wp14="http://schemas.microsoft.com/office/word/2010/wordprocessingDrawing" xmlns:wp="http://schemas.openxmlformats.org/drawingml/2006/wordprocessingDrawing" xmlns:w10="urn:schemas-microsoft-com:office:word" xmlns:w="http://schemas.openxmlformats.org/wordprocessingml/2006/main" xmlns:w14="http://schemas.microsoft.com/office/word/2010/wordml" xmlns:w15="http://schemas.microsoft.com/office/word/2012/wordml" xmlns:w16cex="http://schemas.microsoft.com/office/word/2018/wordml/cex" xmlns:w16cid="http://schemas.microsoft.com/office/word/2016/wordml/cid" xmlns:w16="http://schemas.microsoft.com/office/word/2018/wordml" xmlns:w16sdtdh="http://schemas.microsoft.com/office/word/2020/wordml/sdtdatahash" xmlns:w16se="http://schemas.microsoft.com/office/word/2015/wordml/symex" xmlns:wpg="http://schemas.microsoft.com/office/word/2010/wordprocessingGroup" xmlns:wpi="http://schemas.microsoft.com/office/word/2010/wordprocessingInk" xmlns:wne="http://schemas.microsoft.com/office/word/2006/wordml" xmlns:wps="http://schemas.microsoft.com/office/word/2010/wordprocessingShape" mc:Ignorable="w14 w15 w16se w16cid w16 w16cex w16sdtdh wp14">
   <w:endnote w:type="separator" w:id="-1">
     <w:p>
       <w:r>
@@ -3724,7 +3766,7 @@
 </file>
 
 <file path=word/footer1.xml><?xml version="1.0" encoding="utf-8"?>
-<w:ftr xmlns:wpc="http://schemas.microsoft.com/office/word/2010/wordprocessingCanvas" xmlns:cx="http://schemas.microsoft.com/office/drawing/2014/chartex" xmlns:cx1="http://schemas.microsoft.com/office/drawing/2015/9/8/chartex" xmlns:cx2="http://schemas.microsoft.com/office/drawing/2015/10/21/chartex" xmlns:cx3="http://schemas.microsoft.com/office/drawing/2016/5/9/chartex" xmlns:cx4="http://schemas.microsoft.com/office/drawing/2016/5/10/chartex" xmlns:cx5="http://schemas.microsoft.com/office/drawing/2016/5/11/chartex" xmlns:cx6="http://schemas.microsoft.com/office/drawing/2016/5/12/chartex" xmlns:cx7="http://schemas.microsoft.com/office/drawing/2016/5/13/chartex" xmlns:cx8="http://schemas.microsoft.com/office/drawing/2016/5/14/chartex" xmlns:mc="http://schemas.openxmlformats.org/markup-compatibility/2006" xmlns:aink="http://schemas.microsoft.com/office/drawing/2016/ink" xmlns:am3d="http://schemas.microsoft.com/office/drawing/2017/model3d" xmlns:o="urn:schemas-microsoft-com:office:office" xmlns:r="http://schemas.openxmlformats.org/officeDocument/2006/relationships" xmlns:m="http://schemas.openxmlformats.org/officeDocument/2006/math" xmlns:v="urn:schemas-microsoft-com:vml" xmlns:wp14="http://schemas.microsoft.com/office/word/2010/wordprocessingDrawing" xmlns:wp="http://schemas.openxmlformats.org/drawingml/2006/wordprocessingDrawing" xmlns:w10="urn:schemas-microsoft-com:office:word" xmlns:w="http://schemas.openxmlformats.org/wordprocessingml/2006/main" xmlns:w14="http://schemas.microsoft.com/office/word/2010/wordml" xmlns:w15="http://schemas.microsoft.com/office/word/2012/wordml" xmlns:w16cex="http://schemas.microsoft.com/office/word/2018/wordml/cex" xmlns:w16cid="http://schemas.microsoft.com/office/word/2016/wordml/cid" xmlns:w16="http://schemas.microsoft.com/office/word/2018/wordml" xmlns:w16sdtdh="http://schemas.microsoft.com/office/word/2020/wordml/sdtdatahash" xmlns:w16se="http://schemas.microsoft.com/office/word/2015/wordml/symex" xmlns:wpg="http://schemas.microsoft.com/office/word/2010/wordprocessingGroup" xmlns:wpi="http://schemas.microsoft.com/office/word/2010/wordprocessingInk" xmlns:wne="http://schemas.microsoft.com/office/word/2006/wordml" xmlns:wps="http://schemas.microsoft.com/office/word/2010/wordprocessingShape" mc:Ignorable="w14 w15 w16se w16cid w16 w16cex w16sdtdh wp14">
+<w:ftr xmlns:wpc="http://schemas.microsoft.com/office/word/2010/wordprocessingCanvas" xmlns:cx="http://schemas.microsoft.com/office/drawing/2014/chartex" xmlns:cx1="http://schemas.microsoft.com/office/drawing/2015/9/8/chartex" xmlns:cx2="http://schemas.microsoft.com/office/drawing/2015/10/21/chartex" xmlns:cx3="http://schemas.microsoft.com/office/drawing/2016/5/9/chartex" xmlns:cx4="http://schemas.microsoft.com/office/drawing/2016/5/10/chartex" xmlns:cx5="http://schemas.microsoft.com/office/drawing/2016/5/11/chartex" xmlns:cx6="http://schemas.microsoft.com/office/drawing/2016/5/12/chartex" xmlns:cx7="http://schemas.microsoft.com/office/drawing/2016/5/13/chartex" xmlns:cx8="http://schemas.microsoft.com/office/drawing/2016/5/14/chartex" xmlns:mc="http://schemas.openxmlformats.org/markup-compatibility/2006" xmlns:aink="http://schemas.microsoft.com/office/drawing/2016/ink" xmlns:am3d="http://schemas.microsoft.com/office/drawing/2017/model3d" xmlns:o="urn:schemas-microsoft-com:office:office" xmlns:oel="http://schemas.microsoft.com/office/2019/extlst" xmlns:r="http://schemas.openxmlformats.org/officeDocument/2006/relationships" xmlns:m="http://schemas.openxmlformats.org/officeDocument/2006/math" xmlns:v="urn:schemas-microsoft-com:vml" xmlns:wp14="http://schemas.microsoft.com/office/word/2010/wordprocessingDrawing" xmlns:wp="http://schemas.openxmlformats.org/drawingml/2006/wordprocessingDrawing" xmlns:w10="urn:schemas-microsoft-com:office:word" xmlns:w="http://schemas.openxmlformats.org/wordprocessingml/2006/main" xmlns:w14="http://schemas.microsoft.com/office/word/2010/wordml" xmlns:w15="http://schemas.microsoft.com/office/word/2012/wordml" xmlns:w16cex="http://schemas.microsoft.com/office/word/2018/wordml/cex" xmlns:w16cid="http://schemas.microsoft.com/office/word/2016/wordml/cid" xmlns:w16="http://schemas.microsoft.com/office/word/2018/wordml" xmlns:w16sdtdh="http://schemas.microsoft.com/office/word/2020/wordml/sdtdatahash" xmlns:w16se="http://schemas.microsoft.com/office/word/2015/wordml/symex" xmlns:wpg="http://schemas.microsoft.com/office/word/2010/wordprocessingGroup" xmlns:wpi="http://schemas.microsoft.com/office/word/2010/wordprocessingInk" xmlns:wne="http://schemas.microsoft.com/office/word/2006/wordml" xmlns:wps="http://schemas.microsoft.com/office/word/2010/wordprocessingShape" mc:Ignorable="w14 w15 w16se w16cid w16 w16cex w16sdtdh wp14">
   <w:sdt>
     <w:sdtPr>
       <w:id w:val="-1506288352"/>
@@ -3777,7 +3819,7 @@
 </file>
 
 <file path=word/footnotes.xml><?xml version="1.0" encoding="utf-8"?>
-<w:footnotes xmlns:wpc="http://schemas.microsoft.com/office/word/2010/wordprocessingCanvas" xmlns:cx="http://schemas.microsoft.com/office/drawing/2014/chartex" xmlns:cx1="http://schemas.microsoft.com/office/drawing/2015/9/8/chartex" xmlns:cx2="http://schemas.microsoft.com/office/drawing/2015/10/21/chartex" xmlns:cx3="http://schemas.microsoft.com/office/drawing/2016/5/9/chartex" xmlns:cx4="http://schemas.microsoft.com/office/drawing/2016/5/10/chartex" xmlns:cx5="http://schemas.microsoft.com/office/drawing/2016/5/11/chartex" xmlns:cx6="http://schemas.microsoft.com/office/drawing/2016/5/12/chartex" xmlns:cx7="http://schemas.microsoft.com/office/drawing/2016/5/13/chartex" xmlns:cx8="http://schemas.microsoft.com/office/drawing/2016/5/14/chartex" xmlns:mc="http://schemas.openxmlformats.org/markup-compatibility/2006" xmlns:aink="http://schemas.microsoft.com/office/drawing/2016/ink" xmlns:am3d="http://schemas.microsoft.com/office/drawing/2017/model3d" xmlns:o="urn:schemas-microsoft-com:office:office" xmlns:r="http://schemas.openxmlformats.org/officeDocument/2006/relationships" xmlns:m="http://schemas.openxmlformats.org/officeDocument/2006/math" xmlns:v="urn:schemas-microsoft-com:vml" xmlns:wp14="http://schemas.microsoft.com/office/word/2010/wordprocessingDrawing" xmlns:wp="http://schemas.openxmlformats.org/drawingml/2006/wordprocessingDrawing" xmlns:w10="urn:schemas-microsoft-com:office:word" xmlns:w="http://schemas.openxmlformats.org/wordprocessingml/2006/main" xmlns:w14="http://schemas.microsoft.com/office/word/2010/wordml" xmlns:w15="http://schemas.microsoft.com/office/word/2012/wordml" xmlns:w16cex="http://schemas.microsoft.com/office/word/2018/wordml/cex" xmlns:w16cid="http://schemas.microsoft.com/office/word/2016/wordml/cid" xmlns:w16="http://schemas.microsoft.com/office/word/2018/wordml" xmlns:w16sdtdh="http://schemas.microsoft.com/office/word/2020/wordml/sdtdatahash" xmlns:w16se="http://schemas.microsoft.com/office/word/2015/wordml/symex" xmlns:wpg="http://schemas.microsoft.com/office/word/2010/wordprocessingGroup" xmlns:wpi="http://schemas.microsoft.com/office/word/2010/wordprocessingInk" xmlns:wne="http://schemas.microsoft.com/office/word/2006/wordml" xmlns:wps="http://schemas.microsoft.com/office/word/2010/wordprocessingShape" mc:Ignorable="w14 w15 w16se w16cid w16 w16cex w16sdtdh wp14">
+<w:footnotes xmlns:wpc="http://schemas.microsoft.com/office/word/2010/wordprocessingCanvas" xmlns:cx="http://schemas.microsoft.com/office/drawing/2014/chartex" xmlns:cx1="http://schemas.microsoft.com/office/drawing/2015/9/8/chartex" xmlns:cx2="http://schemas.microsoft.com/office/drawing/2015/10/21/chartex" xmlns:cx3="http://schemas.microsoft.com/office/drawing/2016/5/9/chartex" xmlns:cx4="http://schemas.microsoft.com/office/drawing/2016/5/10/chartex" xmlns:cx5="http://schemas.microsoft.com/office/drawing/2016/5/11/chartex" xmlns:cx6="http://schemas.microsoft.com/office/drawing/2016/5/12/chartex" xmlns:cx7="http://schemas.microsoft.com/office/drawing/2016/5/13/chartex" xmlns:cx8="http://schemas.microsoft.com/office/drawing/2016/5/14/chartex" xmlns:mc="http://schemas.openxmlformats.org/markup-compatibility/2006" xmlns:aink="http://schemas.microsoft.com/office/drawing/2016/ink" xmlns:am3d="http://schemas.microsoft.com/office/drawing/2017/model3d" xmlns:o="urn:schemas-microsoft-com:office:office" xmlns:oel="http://schemas.microsoft.com/office/2019/extlst" xmlns:r="http://schemas.openxmlformats.org/officeDocument/2006/relationships" xmlns:m="http://schemas.openxmlformats.org/officeDocument/2006/math" xmlns:v="urn:schemas-microsoft-com:vml" xmlns:wp14="http://schemas.microsoft.com/office/word/2010/wordprocessingDrawing" xmlns:wp="http://schemas.openxmlformats.org/drawingml/2006/wordprocessingDrawing" xmlns:w10="urn:schemas-microsoft-com:office:word" xmlns:w="http://schemas.openxmlformats.org/wordprocessingml/2006/main" xmlns:w14="http://schemas.microsoft.com/office/word/2010/wordml" xmlns:w15="http://schemas.microsoft.com/office/word/2012/wordml" xmlns:w16cex="http://schemas.microsoft.com/office/word/2018/wordml/cex" xmlns:w16cid="http://schemas.microsoft.com/office/word/2016/wordml/cid" xmlns:w16="http://schemas.microsoft.com/office/word/2018/wordml" xmlns:w16sdtdh="http://schemas.microsoft.com/office/word/2020/wordml/sdtdatahash" xmlns:w16se="http://schemas.microsoft.com/office/word/2015/wordml/symex" xmlns:wpg="http://schemas.microsoft.com/office/word/2010/wordprocessingGroup" xmlns:wpi="http://schemas.microsoft.com/office/word/2010/wordprocessingInk" xmlns:wne="http://schemas.microsoft.com/office/word/2006/wordml" xmlns:wps="http://schemas.microsoft.com/office/word/2010/wordprocessingShape" mc:Ignorable="w14 w15 w16se w16cid w16 w16cex w16sdtdh wp14">
   <w:footnote w:type="separator" w:id="-1">
     <w:p>
       <w:r>
@@ -3796,7 +3838,7 @@
 </file>
 
 <file path=word/numbering.xml><?xml version="1.0" encoding="utf-8"?>
-<w:numbering xmlns:wpc="http://schemas.microsoft.com/office/word/2010/wordprocessingCanvas" xmlns:cx="http://schemas.microsoft.com/office/drawing/2014/chartex" xmlns:cx1="http://schemas.microsoft.com/office/drawing/2015/9/8/chartex" xmlns:cx2="http://schemas.microsoft.com/office/drawing/2015/10/21/chartex" xmlns:cx3="http://schemas.microsoft.com/office/drawing/2016/5/9/chartex" xmlns:cx4="http://schemas.microsoft.com/office/drawing/2016/5/10/chartex" xmlns:cx5="http://schemas.microsoft.com/office/drawing/2016/5/11/chartex" xmlns:cx6="http://schemas.microsoft.com/office/drawing/2016/5/12/chartex" xmlns:cx7="http://schemas.microsoft.com/office/drawing/2016/5/13/chartex" xmlns:cx8="http://schemas.microsoft.com/office/drawing/2016/5/14/chartex" xmlns:mc="http://schemas.openxmlformats.org/markup-compatibility/2006" xmlns:aink="http://schemas.microsoft.com/office/drawing/2016/ink" xmlns:am3d="http://schemas.microsoft.com/office/drawing/2017/model3d" xmlns:o="urn:schemas-microsoft-com:office:office" xmlns:r="http://schemas.openxmlformats.org/officeDocument/2006/relationships" xmlns:m="http://schemas.openxmlformats.org/officeDocument/2006/math" xmlns:v="urn:schemas-microsoft-com:vml" xmlns:wp14="http://schemas.microsoft.com/office/word/2010/wordprocessingDrawing" xmlns:wp="http://schemas.openxmlformats.org/drawingml/2006/wordprocessingDrawing" xmlns:w10="urn:schemas-microsoft-com:office:word" xmlns:w="http://schemas.openxmlformats.org/wordprocessingml/2006/main" xmlns:w14="http://schemas.microsoft.com/office/word/2010/wordml" xmlns:w15="http://schemas.microsoft.com/office/word/2012/wordml" xmlns:w16cex="http://schemas.microsoft.com/office/word/2018/wordml/cex" xmlns:w16cid="http://schemas.microsoft.com/office/word/2016/wordml/cid" xmlns:w16="http://schemas.microsoft.com/office/word/2018/wordml" xmlns:w16sdtdh="http://schemas.microsoft.com/office/word/2020/wordml/sdtdatahash" xmlns:w16se="http://schemas.microsoft.com/office/word/2015/wordml/symex" xmlns:wpg="http://schemas.microsoft.com/office/word/2010/wordprocessingGroup" xmlns:wpi="http://schemas.microsoft.com/office/word/2010/wordprocessingInk" xmlns:wne="http://schemas.microsoft.com/office/word/2006/wordml" xmlns:wps="http://schemas.microsoft.com/office/word/2010/wordprocessingShape" mc:Ignorable="w14 w15 w16se w16cid w16 w16cex w16sdtdh wp14">
+<w:numbering xmlns:wpc="http://schemas.microsoft.com/office/word/2010/wordprocessingCanvas" xmlns:cx="http://schemas.microsoft.com/office/drawing/2014/chartex" xmlns:cx1="http://schemas.microsoft.com/office/drawing/2015/9/8/chartex" xmlns:cx2="http://schemas.microsoft.com/office/drawing/2015/10/21/chartex" xmlns:cx3="http://schemas.microsoft.com/office/drawing/2016/5/9/chartex" xmlns:cx4="http://schemas.microsoft.com/office/drawing/2016/5/10/chartex" xmlns:cx5="http://schemas.microsoft.com/office/drawing/2016/5/11/chartex" xmlns:cx6="http://schemas.microsoft.com/office/drawing/2016/5/12/chartex" xmlns:cx7="http://schemas.microsoft.com/office/drawing/2016/5/13/chartex" xmlns:cx8="http://schemas.microsoft.com/office/drawing/2016/5/14/chartex" xmlns:mc="http://schemas.openxmlformats.org/markup-compatibility/2006" xmlns:aink="http://schemas.microsoft.com/office/drawing/2016/ink" xmlns:am3d="http://schemas.microsoft.com/office/drawing/2017/model3d" xmlns:o="urn:schemas-microsoft-com:office:office" xmlns:oel="http://schemas.microsoft.com/office/2019/extlst" xmlns:r="http://schemas.openxmlformats.org/officeDocument/2006/relationships" xmlns:m="http://schemas.openxmlformats.org/officeDocument/2006/math" xmlns:v="urn:schemas-microsoft-com:vml" xmlns:wp14="http://schemas.microsoft.com/office/word/2010/wordprocessingDrawing" xmlns:wp="http://schemas.openxmlformats.org/drawingml/2006/wordprocessingDrawing" xmlns:w10="urn:schemas-microsoft-com:office:word" xmlns:w="http://schemas.openxmlformats.org/wordprocessingml/2006/main" xmlns:w14="http://schemas.microsoft.com/office/word/2010/wordml" xmlns:w15="http://schemas.microsoft.com/office/word/2012/wordml" xmlns:w16cex="http://schemas.microsoft.com/office/word/2018/wordml/cex" xmlns:w16cid="http://schemas.microsoft.com/office/word/2016/wordml/cid" xmlns:w16="http://schemas.microsoft.com/office/word/2018/wordml" xmlns:w16sdtdh="http://schemas.microsoft.com/office/word/2020/wordml/sdtdatahash" xmlns:w16se="http://schemas.microsoft.com/office/word/2015/wordml/symex" xmlns:wpg="http://schemas.microsoft.com/office/word/2010/wordprocessingGroup" xmlns:wpi="http://schemas.microsoft.com/office/word/2010/wordprocessingInk" xmlns:wne="http://schemas.microsoft.com/office/word/2006/wordml" xmlns:wps="http://schemas.microsoft.com/office/word/2010/wordprocessingShape" mc:Ignorable="w14 w15 w16se w16cid w16 w16cex w16sdtdh wp14">
   <w:abstractNum w:abstractNumId="0" w15:restartNumberingAfterBreak="0">
     <w:nsid w:val="05274752"/>
     <w:multiLevelType w:val="hybridMultilevel"/>
@@ -4569,25 +4611,25 @@
       </w:rPr>
     </w:lvl>
   </w:abstractNum>
-  <w:num w:numId="1">
+  <w:num w:numId="1" w16cid:durableId="1634481512">
     <w:abstractNumId w:val="0"/>
   </w:num>
-  <w:num w:numId="2">
+  <w:num w:numId="2" w16cid:durableId="526873274">
     <w:abstractNumId w:val="5"/>
   </w:num>
-  <w:num w:numId="3">
+  <w:num w:numId="3" w16cid:durableId="1858108249">
     <w:abstractNumId w:val="6"/>
   </w:num>
-  <w:num w:numId="4">
+  <w:num w:numId="4" w16cid:durableId="1459107447">
     <w:abstractNumId w:val="3"/>
   </w:num>
-  <w:num w:numId="5">
+  <w:num w:numId="5" w16cid:durableId="1193226840">
     <w:abstractNumId w:val="2"/>
   </w:num>
-  <w:num w:numId="6">
+  <w:num w:numId="6" w16cid:durableId="2005669411">
     <w:abstractNumId w:val="1"/>
   </w:num>
-  <w:num w:numId="7">
+  <w:num w:numId="7" w16cid:durableId="1168406112">
     <w:abstractNumId w:val="4"/>
   </w:num>
 </w:numbering>

</xml_diff>